<commit_message>
spacing corrections, hyperlinks, font size
0.39'' ~ 1 cm
</commit_message>
<xml_diff>
--- a/Отчет.docx
+++ b/Отчет.docx
@@ -6,46 +6,47 @@
       <w:pPr>
         <w:pStyle w:val="Standard"/>
         <w:jc w:val="center"/>
-        <w:rPr>
-          <w:rFonts w:hint="eastAsia"/>
-        </w:rPr>
-      </w:pPr>
-      <w:r>
-        <w:t xml:space="preserve">МОСКОВСКИЙ ФИЗИКО-ТЕХНИЧЕСКИЙ </w:t>
-      </w:r>
-      <w:proofErr w:type="gramStart"/>
-      <w:r>
-        <w:t>ИНСТИТУТ(</w:t>
-      </w:r>
-      <w:proofErr w:type="gramEnd"/>
-      <w:r>
-        <w:t>НАЦИОНАЛЬНЫЙ ГОСУДАРСТВЕННЫЙ УНИВЕРСИТЕТ)</w:t>
-      </w:r>
-    </w:p>
-    <w:p>
-      <w:pPr>
-        <w:pStyle w:val="Standard"/>
-        <w:jc w:val="center"/>
-        <w:rPr>
-          <w:rFonts w:hint="eastAsia"/>
-        </w:rPr>
-      </w:pPr>
-    </w:p>
-    <w:p>
-      <w:pPr>
-        <w:pStyle w:val="Standard"/>
-        <w:jc w:val="center"/>
-        <w:rPr>
-          <w:rFonts w:hint="eastAsia"/>
-        </w:rPr>
-      </w:pPr>
-    </w:p>
-    <w:p>
-      <w:pPr>
-        <w:pStyle w:val="Standard"/>
-        <w:jc w:val="center"/>
-        <w:rPr>
-          <w:rFonts w:hint="eastAsia"/>
+      </w:pPr>
+      <w:r>
+        <w:t>МОСКОВСКИЙ ФИЗИКО-ТЕХНИЧЕСКИЙ ИНСТИТУТ</w:t>
+      </w:r>
+    </w:p>
+    <w:p>
+      <w:pPr>
+        <w:pStyle w:val="Standard"/>
+        <w:jc w:val="center"/>
+        <w:rPr>
+          <w:rFonts w:hint="eastAsia"/>
+        </w:rPr>
+      </w:pPr>
+      <w:r>
+        <w:t>(НАЦИОНАЛЬНЫЙ ГОСУДАРСТВЕННЫЙ УНИВЕРСИТЕТ)</w:t>
+      </w:r>
+    </w:p>
+    <w:p>
+      <w:pPr>
+        <w:pStyle w:val="Standard"/>
+        <w:jc w:val="center"/>
+        <w:rPr>
+          <w:rFonts w:hint="eastAsia"/>
+        </w:rPr>
+      </w:pPr>
+    </w:p>
+    <w:p>
+      <w:pPr>
+        <w:pStyle w:val="Standard"/>
+        <w:jc w:val="center"/>
+        <w:rPr>
+          <w:rFonts w:hint="eastAsia"/>
+        </w:rPr>
+      </w:pPr>
+    </w:p>
+    <w:p>
+      <w:pPr>
+        <w:pStyle w:val="Standard"/>
+        <w:jc w:val="center"/>
+        <w:rPr>
+          <w:lang w:val="en-US"/>
         </w:rPr>
       </w:pPr>
     </w:p>
@@ -294,21 +295,7 @@
           <w:sz w:val="30"/>
           <w:szCs w:val="30"/>
         </w:rPr>
-        <w:t>Полонская Алина</w:t>
-      </w:r>
-      <w:r>
-        <w:rPr>
-          <w:sz w:val="30"/>
-          <w:szCs w:val="30"/>
-        </w:rPr>
-        <w:t>, Б01-40</w:t>
-      </w:r>
-      <w:r>
-        <w:rPr>
-          <w:sz w:val="30"/>
-          <w:szCs w:val="30"/>
-        </w:rPr>
-        <w:t>5</w:t>
+        <w:t>Полонская Алина, Б01-405</w:t>
       </w:r>
     </w:p>
     <w:p>
@@ -491,7 +478,7 @@
           <w:rFonts w:hint="eastAsia"/>
         </w:rPr>
       </w:pPr>
-      <w:hyperlink r:id="rId8" w:history="1">
+      <w:hyperlink w:anchor="__RefHeading___Toc3_764670818" w:history="1">
         <w:r>
           <w:t>1. Введение</w:t>
         </w:r>
@@ -512,7 +499,7 @@
           <w:rFonts w:hint="eastAsia"/>
         </w:rPr>
       </w:pPr>
-      <w:hyperlink r:id="rId9" w:history="1">
+      <w:hyperlink w:anchor="__RefHeading___Toc5_764670818" w:history="1">
         <w:r>
           <w:t>1.1. Цели</w:t>
         </w:r>
@@ -533,7 +520,7 @@
           <w:rFonts w:hint="eastAsia"/>
         </w:rPr>
       </w:pPr>
-      <w:hyperlink r:id="rId10" w:history="1">
+      <w:hyperlink w:anchor="__RefHeading___Toc7_764670818" w:history="1">
         <w:r>
           <w:t>1.2. Задачи</w:t>
         </w:r>
@@ -554,7 +541,7 @@
           <w:rFonts w:hint="eastAsia"/>
         </w:rPr>
       </w:pPr>
-      <w:hyperlink r:id="rId11" w:history="1">
+      <w:hyperlink w:anchor="__RefHeading___Toc9_764670818" w:history="1">
         <w:r>
           <w:t>2. Теория</w:t>
         </w:r>
@@ -575,7 +562,7 @@
           <w:rFonts w:hint="eastAsia"/>
         </w:rPr>
       </w:pPr>
-      <w:hyperlink r:id="rId12" w:history="1">
+      <w:hyperlink w:anchor="__RefHeading___Toc11_764670818" w:history="1">
         <w:r>
           <w:t>2.1. Термины и определения</w:t>
         </w:r>
@@ -596,7 +583,7 @@
           <w:rFonts w:hint="eastAsia"/>
         </w:rPr>
       </w:pPr>
-      <w:hyperlink r:id="rId13" w:history="1">
+      <w:hyperlink w:anchor="__RefHeading___Toc13_764670818" w:history="1">
         <w:r>
           <w:t>2.2. Физическая система</w:t>
         </w:r>
@@ -617,7 +604,7 @@
           <w:rFonts w:hint="eastAsia"/>
         </w:rPr>
       </w:pPr>
-      <w:hyperlink r:id="rId14" w:history="1">
+      <w:hyperlink w:anchor="__RefHeading___Toc15_764670818" w:history="1">
         <w:r>
           <w:t>2.3. Экспериментальная установка</w:t>
         </w:r>
@@ -638,7 +625,7 @@
           <w:rFonts w:hint="eastAsia"/>
         </w:rPr>
       </w:pPr>
-      <w:hyperlink r:id="rId15" w:history="1">
+      <w:hyperlink w:anchor="__RefHeading___Toc17_764670818" w:history="1">
         <w:r>
           <w:t>3. Программа и методика измерений</w:t>
         </w:r>
@@ -659,7 +646,7 @@
           <w:rFonts w:hint="eastAsia"/>
         </w:rPr>
       </w:pPr>
-      <w:hyperlink r:id="rId16" w:history="1">
+      <w:hyperlink w:anchor="__RefHeading___Toc19_764670818" w:history="1">
         <w:r>
           <w:t>4. Обработка данных</w:t>
         </w:r>
@@ -680,7 +667,7 @@
           <w:rFonts w:hint="eastAsia"/>
         </w:rPr>
       </w:pPr>
-      <w:hyperlink r:id="rId17" w:history="1">
+      <w:hyperlink w:anchor="__RefHeading___Toc21_764670818" w:history="1">
         <w:r>
           <w:t>5. Результаты</w:t>
         </w:r>
@@ -707,14 +694,27 @@
     <w:p>
       <w:pPr>
         <w:pStyle w:val="Textbody"/>
+        <w:ind w:firstLine="562"/>
+        <w:rPr>
+          <w:lang w:val="en-US"/>
+        </w:rPr>
       </w:pPr>
     </w:p>
     <w:p>
       <w:pPr>
         <w:pStyle w:val="Heading1"/>
+        <w:ind w:left="288" w:right="288" w:firstLine="562"/>
+        <w:rPr>
+          <w:sz w:val="32"/>
+          <w:szCs w:val="32"/>
+        </w:rPr>
       </w:pPr>
       <w:bookmarkStart w:id="0" w:name="__RefHeading___Toc3_764670818"/>
       <w:r>
+        <w:rPr>
+          <w:sz w:val="32"/>
+          <w:szCs w:val="32"/>
+        </w:rPr>
         <w:t>Введение</w:t>
       </w:r>
       <w:bookmarkEnd w:id="0"/>
@@ -732,12 +732,10 @@
     <w:p>
       <w:pPr>
         <w:pStyle w:val="Textbody"/>
-      </w:pPr>
-      <w:r>
-        <w:t xml:space="preserve">Усвоить принципы автоматизированных измерений с применением </w:t>
-      </w:r>
-      <w:r>
-        <w:t xml:space="preserve">программной обработки данных. Исследовать характеристики процессов заряда и разряда конденсаторов </w:t>
+        <w:ind w:firstLine="562"/>
+      </w:pPr>
+      <w:r>
+        <w:t xml:space="preserve">Усвоить принципы автоматизированных измерений с применением программной обработки данных. Исследовать характеристики процессов заряда и разряда конденсаторов </w:t>
       </w:r>
       <w:r>
         <w:rPr>
@@ -781,9 +779,17 @@
     <w:p>
       <w:pPr>
         <w:pStyle w:val="Heading1"/>
+        <w:rPr>
+          <w:sz w:val="32"/>
+          <w:szCs w:val="32"/>
+        </w:rPr>
       </w:pPr>
       <w:bookmarkStart w:id="3" w:name="__RefHeading___Toc9_764670818"/>
       <w:r>
+        <w:rPr>
+          <w:sz w:val="32"/>
+          <w:szCs w:val="32"/>
+        </w:rPr>
         <w:t>Теория</w:t>
       </w:r>
       <w:bookmarkEnd w:id="3"/>
@@ -892,7 +898,18 @@
         <w:t>-</w:t>
       </w:r>
       <w:r>
-        <w:t>модуле при подаче на нее напряжения 3.3 В, после — 0 В. Зависимость напряжения от времени при этом описывается формулой (1).</w:t>
+        <w:t>модуле при подаче на нее напряжения 3.3 В, после — 0 В. Зависимость напряжения от времени при этом описывается формулой</w:t>
+      </w:r>
+      <w:hyperlink w:anchor="f1" w:history="1">
+        <w:r>
+          <w:rPr>
+            <w:rStyle w:val="Hyperlink"/>
+          </w:rPr>
+          <w:t xml:space="preserve"> (1)</w:t>
+        </w:r>
+      </w:hyperlink>
+      <w:r>
+        <w:t>.</w:t>
       </w:r>
     </w:p>
     <w:p>
@@ -902,6 +919,7 @@
       <w:r>
         <w:tab/>
       </w:r>
+      <w:bookmarkStart w:id="6" w:name="f1"/>
       <m:oMath>
         <m:r>
           <w:rPr>
@@ -983,6 +1001,7 @@
           </m:sup>
         </m:sSup>
       </m:oMath>
+      <w:bookmarkEnd w:id="6"/>
       <w:r>
         <w:tab/>
         <w:t>(1)</w:t>
@@ -995,6 +1014,7 @@
       <w:r>
         <w:tab/>
       </w:r>
+      <w:bookmarkStart w:id="7" w:name="f2"/>
       <m:oMath>
         <m:r>
           <w:rPr>
@@ -1003,6 +1023,7 @@
           <m:t>τ=RC</m:t>
         </m:r>
       </m:oMath>
+      <w:bookmarkEnd w:id="7"/>
       <w:r>
         <w:tab/>
         <w:t>(2)</w:t>
@@ -1012,15 +1033,16 @@
       <w:pPr>
         <w:pStyle w:val="Heading2"/>
       </w:pPr>
-      <w:bookmarkStart w:id="6" w:name="__RefHeading___Toc15_764670818"/>
+      <w:bookmarkStart w:id="8" w:name="__RefHeading___Toc15_764670818"/>
       <w:r>
         <w:t>Экспериментальная установка</w:t>
       </w:r>
-      <w:bookmarkEnd w:id="6"/>
+      <w:bookmarkEnd w:id="8"/>
     </w:p>
     <w:p>
       <w:pPr>
         <w:pStyle w:val="Textbody"/>
+        <w:jc w:val="left"/>
       </w:pPr>
       <w:proofErr w:type="spellStart"/>
       <w:r>
@@ -1046,7 +1068,18 @@
         <w:t>-</w:t>
       </w:r>
       <w:r>
-        <w:t xml:space="preserve">цепью представлен на рис. (1). Взаимодействие с модулем происходит через </w:t>
+        <w:t xml:space="preserve">цепью представлен на </w:t>
+      </w:r>
+      <w:hyperlink w:anchor="img1" w:history="1">
+        <w:r>
+          <w:rPr>
+            <w:rStyle w:val="Hyperlink"/>
+          </w:rPr>
+          <w:t>рис. (1).</w:t>
+        </w:r>
+      </w:hyperlink>
+      <w:r>
+        <w:t xml:space="preserve"> Взаимодействие с модулем происходит через </w:t>
       </w:r>
       <w:proofErr w:type="spellStart"/>
       <w:r>
@@ -1084,12 +1117,6 @@
         <w:gridCol w:w="4819"/>
       </w:tblGrid>
       <w:tr>
-        <w:tblPrEx>
-          <w:tblCellMar>
-            <w:top w:w="0" w:type="dxa"/>
-            <w:bottom w:w="0" w:type="dxa"/>
-          </w:tblCellMar>
-        </w:tblPrEx>
         <w:trPr>
           <w:trHeight w:val="4140"/>
         </w:trPr>
@@ -1107,6 +1134,7 @@
             <w:pPr>
               <w:pStyle w:val="a"/>
             </w:pPr>
+            <w:bookmarkStart w:id="9" w:name="img1"/>
             <w:r>
               <w:rPr>
                 <w:noProof/>
@@ -1125,7 +1153,7 @@
                           <pic:cNvPicPr/>
                         </pic:nvPicPr>
                         <pic:blipFill>
-                          <a:blip r:embed="rId18">
+                          <a:blip r:embed="rId8">
                             <a:lum/>
                             <a:alphaModFix/>
                           </a:blip>
@@ -1149,6 +1177,7 @@
                 </wp:inline>
               </w:drawing>
             </w:r>
+            <w:bookmarkEnd w:id="9"/>
           </w:p>
           <w:p>
             <w:pPr>
@@ -1199,6 +1228,7 @@
             <w:pPr>
               <w:pStyle w:val="Drawing"/>
             </w:pPr>
+            <w:bookmarkStart w:id="10" w:name="img2"/>
             <w:r>
               <w:rPr>
                 <w:noProof/>
@@ -1217,7 +1247,7 @@
                           <pic:cNvPicPr/>
                         </pic:nvPicPr>
                         <pic:blipFill>
-                          <a:blip r:embed="rId19">
+                          <a:blip r:embed="rId9">
                             <a:lum/>
                             <a:alphaModFix/>
                           </a:blip>
@@ -1241,6 +1271,7 @@
                 </wp:inline>
               </w:drawing>
             </w:r>
+            <w:bookmarkEnd w:id="10"/>
             <w:r>
               <w:t xml:space="preserve">Рис. 2: Схема </w:t>
             </w:r>
@@ -1270,12 +1301,20 @@
     <w:p>
       <w:pPr>
         <w:pStyle w:val="Heading1"/>
-      </w:pPr>
-      <w:bookmarkStart w:id="7" w:name="__RefHeading___Toc17_764670818"/>
-      <w:r>
+        <w:rPr>
+          <w:sz w:val="32"/>
+          <w:szCs w:val="32"/>
+        </w:rPr>
+      </w:pPr>
+      <w:bookmarkStart w:id="11" w:name="__RefHeading___Toc17_764670818"/>
+      <w:r>
+        <w:rPr>
+          <w:sz w:val="32"/>
+          <w:szCs w:val="32"/>
+        </w:rPr>
         <w:t>Программа и методика измерений</w:t>
       </w:r>
-      <w:bookmarkEnd w:id="7"/>
+      <w:bookmarkEnd w:id="11"/>
     </w:p>
     <w:p>
       <w:pPr>
@@ -1316,12 +1355,20 @@
     <w:p>
       <w:pPr>
         <w:pStyle w:val="Heading1"/>
-      </w:pPr>
-      <w:bookmarkStart w:id="8" w:name="__RefHeading___Toc19_764670818"/>
-      <w:r>
+        <w:rPr>
+          <w:sz w:val="32"/>
+          <w:szCs w:val="32"/>
+        </w:rPr>
+      </w:pPr>
+      <w:bookmarkStart w:id="12" w:name="__RefHeading___Toc19_764670818"/>
+      <w:r>
+        <w:rPr>
+          <w:sz w:val="32"/>
+          <w:szCs w:val="32"/>
+        </w:rPr>
         <w:t>Обработка данных</w:t>
       </w:r>
-      <w:bookmarkEnd w:id="8"/>
+      <w:bookmarkEnd w:id="12"/>
     </w:p>
     <w:p>
       <w:pPr>
@@ -1348,23 +1395,38 @@
       <w:r>
         <w:t xml:space="preserve">) </w:t>
       </w:r>
-      <w:r>
-        <w:t>(рис.</w:t>
-      </w:r>
-      <w:r>
-        <w:t xml:space="preserve"> 3</w:t>
-      </w:r>
-      <w:r>
-        <w:t>)</w:t>
-      </w:r>
-      <w:r>
-        <w:t>.</w:t>
-      </w:r>
+      <w:hyperlink w:anchor="img3" w:history="1">
+        <w:r>
+          <w:rPr>
+            <w:rStyle w:val="Hyperlink"/>
+          </w:rPr>
+          <w:t>(рис.</w:t>
+        </w:r>
+        <w:r>
+          <w:rPr>
+            <w:rStyle w:val="Hyperlink"/>
+          </w:rPr>
+          <w:t xml:space="preserve"> </w:t>
+        </w:r>
+        <w:r>
+          <w:rPr>
+            <w:rStyle w:val="Hyperlink"/>
+          </w:rPr>
+          <w:t>3</w:t>
+        </w:r>
+        <w:r>
+          <w:rPr>
+            <w:rStyle w:val="Hyperlink"/>
+          </w:rPr>
+          <w:t>).</w:t>
+        </w:r>
+      </w:hyperlink>
     </w:p>
     <w:p>
       <w:pPr>
         <w:pStyle w:val="Drawing"/>
       </w:pPr>
+      <w:bookmarkStart w:id="13" w:name="img3"/>
       <w:r>
         <w:rPr>
           <w:noProof/>
@@ -1386,7 +1448,7 @@
                     <pic:cNvPicPr/>
                   </pic:nvPicPr>
                   <pic:blipFill>
-                    <a:blip r:embed="rId20">
+                    <a:blip r:embed="rId10">
                       <a:extLst>
                         <a:ext uri="{28A0092B-C50C-407E-A947-70E740481C1C}">
                           <a14:useLocalDpi xmlns:a14="http://schemas.microsoft.com/office/drawing/2010/main" val="0"/>
@@ -1412,24 +1474,33 @@
           </wp:inline>
         </w:drawing>
       </w:r>
+      <w:bookmarkEnd w:id="13"/>
     </w:p>
     <w:p>
       <w:pPr>
         <w:pStyle w:val="Drawing"/>
       </w:pPr>
       <w:r>
-        <w:t>Рис.  3: График зависимости напряжения на обкладках конденсатора от времени</w:t>
+        <w:t>Рис. 3: График зависимости напряжения на обкладках конденсатора от времени</w:t>
       </w:r>
     </w:p>
     <w:p>
       <w:pPr>
         <w:pStyle w:val="Heading1"/>
-      </w:pPr>
-      <w:bookmarkStart w:id="9" w:name="__RefHeading___Toc21_764670818"/>
-      <w:r>
+        <w:rPr>
+          <w:sz w:val="32"/>
+          <w:szCs w:val="32"/>
+        </w:rPr>
+      </w:pPr>
+      <w:bookmarkStart w:id="14" w:name="__RefHeading___Toc21_764670818"/>
+      <w:r>
+        <w:rPr>
+          <w:sz w:val="32"/>
+          <w:szCs w:val="32"/>
+        </w:rPr>
         <w:t>Результаты</w:t>
       </w:r>
-      <w:bookmarkEnd w:id="9"/>
+      <w:bookmarkEnd w:id="14"/>
     </w:p>
     <w:p>
       <w:pPr>
@@ -1440,7 +1511,7 @@
       </w:r>
     </w:p>
     <w:sectPr>
-      <w:footerReference w:type="default" r:id="rId21"/>
+      <w:footerReference w:type="default" r:id="rId11"/>
       <w:pgSz w:w="11906" w:h="16838"/>
       <w:pgMar w:top="1134" w:right="1134" w:bottom="1134" w:left="1134" w:header="720" w:footer="720" w:gutter="0"/>
       <w:cols w:space="720"/>
@@ -1495,9 +1566,6 @@
       <w:instrText xml:space="preserve"> PAGE </w:instrText>
     </w:r>
     <w:r>
-      <w:rPr>
-        <w:rFonts w:hint="eastAsia"/>
-      </w:rPr>
       <w:fldChar w:fldCharType="separate"/>
     </w:r>
     <w:r>
@@ -1527,9 +1595,6 @@
       <w:instrText xml:space="preserve"> PAGE </w:instrText>
     </w:r>
     <w:r>
-      <w:rPr>
-        <w:rFonts w:hint="eastAsia"/>
-      </w:rPr>
       <w:fldChar w:fldCharType="separate"/>
     </w:r>
     <w:r>
@@ -1730,6 +1795,9 @@
   </w:num>
   <w:num w:numId="2" w16cid:durableId="1354766932">
     <w:abstractNumId w:val="1"/>
+  </w:num>
+  <w:num w:numId="3" w16cid:durableId="89861288">
+    <w:abstractNumId w:val="0"/>
   </w:num>
 </w:numbering>
 </file>
@@ -2437,6 +2505,41 @@
       </w:numPr>
     </w:pPr>
   </w:style>
+  <w:style w:type="character" w:styleId="Hyperlink">
+    <w:name w:val="Hyperlink"/>
+    <w:basedOn w:val="DefaultParagraphFont"/>
+    <w:uiPriority w:val="99"/>
+    <w:unhideWhenUsed/>
+    <w:rsid w:val="00F9008D"/>
+    <w:rPr>
+      <w:color w:val="0563C1" w:themeColor="hyperlink"/>
+      <w:u w:val="single"/>
+    </w:rPr>
+  </w:style>
+  <w:style w:type="character" w:styleId="UnresolvedMention">
+    <w:name w:val="Unresolved Mention"/>
+    <w:basedOn w:val="DefaultParagraphFont"/>
+    <w:uiPriority w:val="99"/>
+    <w:semiHidden/>
+    <w:unhideWhenUsed/>
+    <w:rsid w:val="00F9008D"/>
+    <w:rPr>
+      <w:color w:val="605E5C"/>
+      <w:shd w:val="clear" w:color="auto" w:fill="E1DFDD"/>
+    </w:rPr>
+  </w:style>
+  <w:style w:type="character" w:styleId="FollowedHyperlink">
+    <w:name w:val="FollowedHyperlink"/>
+    <w:basedOn w:val="DefaultParagraphFont"/>
+    <w:uiPriority w:val="99"/>
+    <w:semiHidden/>
+    <w:unhideWhenUsed/>
+    <w:rsid w:val="00F9008D"/>
+    <w:rPr>
+      <w:color w:val="954F72" w:themeColor="followedHyperlink"/>
+      <w:u w:val="single"/>
+    </w:rPr>
+  </w:style>
 </w:styles>
 </file>
 

</xml_diff>

<commit_message>
font size, hyperlinks refactoring
</commit_message>
<xml_diff>
--- a/Отчет.docx
+++ b/Отчет.docx
@@ -6,6 +6,9 @@
       <w:pPr>
         <w:pStyle w:val="Standard"/>
         <w:jc w:val="center"/>
+        <w:rPr>
+          <w:rFonts w:hint="eastAsia"/>
+        </w:rPr>
       </w:pPr>
       <w:r>
         <w:t>МОСКОВСКИЙ ФИЗИКО-ТЕХНИЧЕСКИЙ ИНСТИТУТ</w:t>
@@ -46,7 +49,7 @@
         <w:pStyle w:val="Standard"/>
         <w:jc w:val="center"/>
         <w:rPr>
-          <w:lang w:val="en-US"/>
+          <w:rFonts w:hint="eastAsia"/>
         </w:rPr>
       </w:pPr>
     </w:p>
@@ -694,7 +697,7 @@
     <w:p>
       <w:pPr>
         <w:pStyle w:val="Textbody"/>
-        <w:ind w:firstLine="562"/>
+        <w:ind w:firstLine="0"/>
         <w:rPr>
           <w:lang w:val="en-US"/>
         </w:rPr>
@@ -902,9 +905,6 @@
       </w:r>
       <w:hyperlink w:anchor="f1" w:history="1">
         <w:r>
-          <w:rPr>
-            <w:rStyle w:val="Hyperlink"/>
-          </w:rPr>
           <w:t xml:space="preserve"> (1)</w:t>
         </w:r>
       </w:hyperlink>
@@ -1072,10 +1072,19 @@
       </w:r>
       <w:hyperlink w:anchor="img1" w:history="1">
         <w:r>
-          <w:rPr>
-            <w:rStyle w:val="Hyperlink"/>
-          </w:rPr>
-          <w:t>рис. (1).</w:t>
+          <w:t>р</w:t>
+        </w:r>
+        <w:r>
+          <w:t>и</w:t>
+        </w:r>
+        <w:r>
+          <w:t>с</w:t>
+        </w:r>
+        <w:r>
+          <w:t>.</w:t>
+        </w:r>
+        <w:r>
+          <w:t xml:space="preserve"> (1).</w:t>
         </w:r>
       </w:hyperlink>
       <w:r>
@@ -1335,15 +1344,13 @@
         <w:t>-</w:t>
       </w:r>
       <w:r>
-        <w:t xml:space="preserve">модуль подается напряжение 3.3 В, далее с </w:t>
-      </w:r>
-      <w:proofErr w:type="spellStart"/>
-      <w:r>
-        <w:t>определеной</w:t>
-      </w:r>
-      <w:proofErr w:type="spellEnd"/>
-      <w:r>
-        <w:t xml:space="preserve"> частотой происходит АЦП-преобразование сигнала — выходного напряжения с модуля — и сохранение измерения в соответствующий массив, а также сохранения момента времени, соответствующего измерению. По достижении значения выходного напряжения в </w:t>
+        <w:t>модуль подается напряжение 3.3 В, далее с определен</w:t>
+      </w:r>
+      <w:r>
+        <w:t>н</w:t>
+      </w:r>
+      <w:r>
+        <w:t xml:space="preserve">ой частотой происходит АЦП-преобразование сигнала — выходного напряжения с модуля — и сохранение измерения в соответствующий массив, а также сохранения момента времени, соответствующего измерению. По достижении значения выходного напряжения в </w:t>
       </w:r>
       <w:r>
         <w:t xml:space="preserve">97% </w:t>
@@ -1378,18 +1385,12 @@
         <w:t xml:space="preserve">После по полученным данным строим график </w:t>
       </w:r>
       <w:r>
-        <w:rPr>
-          <w:lang w:val="en-US"/>
-        </w:rPr>
         <w:t>U</w:t>
       </w:r>
       <w:r>
         <w:t>(</w:t>
       </w:r>
       <w:r>
-        <w:rPr>
-          <w:lang w:val="en-US"/>
-        </w:rPr>
         <w:t>t</w:t>
       </w:r>
       <w:r>
@@ -1397,27 +1398,18 @@
       </w:r>
       <w:hyperlink w:anchor="img3" w:history="1">
         <w:r>
-          <w:rPr>
-            <w:rStyle w:val="Hyperlink"/>
-          </w:rPr>
-          <w:t>(рис.</w:t>
-        </w:r>
-        <w:r>
-          <w:rPr>
-            <w:rStyle w:val="Hyperlink"/>
-          </w:rPr>
-          <w:t xml:space="preserve"> </w:t>
-        </w:r>
-        <w:r>
-          <w:rPr>
-            <w:rStyle w:val="Hyperlink"/>
-          </w:rPr>
-          <w:t>3</w:t>
-        </w:r>
-        <w:r>
-          <w:rPr>
-            <w:rStyle w:val="Hyperlink"/>
-          </w:rPr>
+          <w:t>(р</w:t>
+        </w:r>
+        <w:r>
+          <w:t>и</w:t>
+        </w:r>
+        <w:r>
+          <w:t>с.</w:t>
+        </w:r>
+        <w:r>
+          <w:t xml:space="preserve"> 3</w:t>
+        </w:r>
+        <w:r>
           <w:t>).</w:t>
         </w:r>
       </w:hyperlink>

</xml_diff>